<commit_message>
Inna_Workflow in pdf added
</commit_message>
<xml_diff>
--- a/Inna_Workflow.docx
+++ b/Inna_Workflow.docx
@@ -59,17 +59,8 @@
           <w:b/>
           <w:bCs/>
         </w:rPr>
-        <w:t xml:space="preserve">Cloned directory from </w:t>
-      </w:r>
-      <w:proofErr w:type="spellStart"/>
-      <w:r>
-        <w:rPr>
-          <w:b/>
-          <w:bCs/>
-        </w:rPr>
-        <w:t>Github</w:t>
-      </w:r>
-      <w:proofErr w:type="spellEnd"/>
+        <w:t>Cloned directory from Github</w:t>
+      </w:r>
     </w:p>
     <w:p>
       <w:pPr>
@@ -113,6 +104,7 @@
         <w:rPr>
           <w:b/>
           <w:bCs/>
+          <w:noProof/>
         </w:rPr>
         <w:drawing>
           <wp:inline distT="0" distB="0" distL="0" distR="0" wp14:anchorId="6B11F269" wp14:editId="70CFCC02">
@@ -177,17 +169,8 @@
           <w:b/>
           <w:bCs/>
         </w:rPr>
-        <w:t xml:space="preserve">Created a new </w:t>
-      </w:r>
-      <w:proofErr w:type="gramStart"/>
-      <w:r>
-        <w:rPr>
-          <w:b/>
-          <w:bCs/>
-        </w:rPr>
-        <w:t>branch</w:t>
-      </w:r>
-      <w:proofErr w:type="gramEnd"/>
+        <w:t>Created a new branch</w:t>
+      </w:r>
     </w:p>
     <w:p>
       <w:pPr>
@@ -214,22 +197,8 @@
           <w:lang w:eastAsia="en-GB"/>
           <w14:ligatures w14:val="none"/>
         </w:rPr>
-        <w:t xml:space="preserve">&gt; git checkout -b </w:t>
-      </w:r>
-      <w:proofErr w:type="spellStart"/>
-      <w:r>
-        <w:rPr>
-          <w:rFonts w:ascii="Consolas" w:eastAsia="Times New Roman" w:hAnsi="Consolas" w:cs="Times New Roman"/>
-          <w:color w:val="CCCCCC"/>
-          <w:kern w:val="0"/>
-          <w:sz w:val="21"/>
-          <w:szCs w:val="21"/>
-          <w:lang w:eastAsia="en-GB"/>
-          <w14:ligatures w14:val="none"/>
-        </w:rPr>
-        <w:t>inna_branch</w:t>
-      </w:r>
-      <w:proofErr w:type="spellEnd"/>
+        <w:t>&gt; git checkout -b inna_branch</w:t>
+      </w:r>
     </w:p>
     <w:p>
       <w:pPr>
@@ -248,17 +217,8 @@
           <w:b/>
           <w:bCs/>
         </w:rPr>
-        <w:t xml:space="preserve">Changed file </w:t>
-      </w:r>
-      <w:proofErr w:type="gramStart"/>
-      <w:r>
-        <w:rPr>
-          <w:b/>
-          <w:bCs/>
-        </w:rPr>
-        <w:t>README.md</w:t>
-      </w:r>
-      <w:proofErr w:type="gramEnd"/>
+        <w:t>Changed file README.md</w:t>
+      </w:r>
     </w:p>
     <w:p>
       <w:pPr>
@@ -277,33 +237,8 @@
           <w:b/>
           <w:bCs/>
         </w:rPr>
-        <w:t xml:space="preserve">Created </w:t>
-      </w:r>
-      <w:proofErr w:type="spellStart"/>
-      <w:r>
-        <w:rPr>
-          <w:b/>
-          <w:bCs/>
-        </w:rPr>
-        <w:t>Commit&amp;Push</w:t>
-      </w:r>
-      <w:proofErr w:type="spellEnd"/>
-      <w:r>
-        <w:rPr>
-          <w:b/>
-          <w:bCs/>
-        </w:rPr>
-        <w:t xml:space="preserve"> Request in VS Code Source </w:t>
-      </w:r>
-      <w:proofErr w:type="gramStart"/>
-      <w:r>
-        <w:rPr>
-          <w:b/>
-          <w:bCs/>
-        </w:rPr>
-        <w:t>control</w:t>
-      </w:r>
-      <w:proofErr w:type="gramEnd"/>
+        <w:t>Created Commit&amp;Push Request in VS Code Source control</w:t>
+      </w:r>
     </w:p>
     <w:p>
       <w:pPr>
@@ -322,33 +257,8 @@
           <w:b/>
           <w:bCs/>
         </w:rPr>
-        <w:t xml:space="preserve">Received Pull request in GitHub and Merged </w:t>
-      </w:r>
-      <w:proofErr w:type="spellStart"/>
-      <w:r>
-        <w:rPr>
-          <w:b/>
-          <w:bCs/>
-        </w:rPr>
-        <w:t>inna_branch</w:t>
-      </w:r>
-      <w:proofErr w:type="spellEnd"/>
-      <w:r>
-        <w:rPr>
-          <w:b/>
-          <w:bCs/>
-        </w:rPr>
-        <w:t xml:space="preserve"> to </w:t>
-      </w:r>
-      <w:proofErr w:type="gramStart"/>
-      <w:r>
-        <w:rPr>
-          <w:b/>
-          <w:bCs/>
-        </w:rPr>
-        <w:t>main</w:t>
-      </w:r>
-      <w:proofErr w:type="gramEnd"/>
+        <w:t>Received Pull request in GitHub and Merged inna_branch to main</w:t>
+      </w:r>
     </w:p>
     <w:p>
       <w:pPr>
@@ -372,6 +282,7 @@
         <w:rPr>
           <w:b/>
           <w:bCs/>
+          <w:noProof/>
         </w:rPr>
         <w:drawing>
           <wp:inline distT="0" distB="0" distL="0" distR="0" wp14:anchorId="678F156D" wp14:editId="4CFC5BBB">
@@ -427,33 +338,8 @@
           <w:b/>
           <w:bCs/>
         </w:rPr>
-        <w:t xml:space="preserve">Created a new section in the </w:t>
-      </w:r>
-      <w:proofErr w:type="spellStart"/>
-      <w:r>
-        <w:rPr>
-          <w:b/>
-          <w:bCs/>
-        </w:rPr>
-        <w:t>AboutTheTeam</w:t>
-      </w:r>
-      <w:proofErr w:type="spellEnd"/>
-      <w:r>
-        <w:rPr>
-          <w:b/>
-          <w:bCs/>
-        </w:rPr>
-        <w:t xml:space="preserve"> </w:t>
-      </w:r>
-      <w:proofErr w:type="gramStart"/>
-      <w:r>
-        <w:rPr>
-          <w:b/>
-          <w:bCs/>
-        </w:rPr>
-        <w:t>file</w:t>
-      </w:r>
-      <w:proofErr w:type="gramEnd"/>
+        <w:t>Created a new section in the AboutTheTeam file</w:t>
+      </w:r>
     </w:p>
     <w:p>
       <w:pPr>
@@ -472,17 +358,8 @@
           <w:b/>
           <w:bCs/>
         </w:rPr>
-        <w:t xml:space="preserve">Executed commands add, commit, </w:t>
-      </w:r>
-      <w:proofErr w:type="gramStart"/>
-      <w:r>
-        <w:rPr>
-          <w:b/>
-          <w:bCs/>
-        </w:rPr>
-        <w:t>push</w:t>
-      </w:r>
-      <w:proofErr w:type="gramEnd"/>
+        <w:t>Executed commands add, commit, push</w:t>
+      </w:r>
     </w:p>
     <w:p>
       <w:pPr>
@@ -506,6 +383,7 @@
         <w:rPr>
           <w:b/>
           <w:bCs/>
+          <w:noProof/>
         </w:rPr>
         <w:drawing>
           <wp:inline distT="0" distB="0" distL="0" distR="0" wp14:anchorId="1BC2F638" wp14:editId="4B1C6A87">
@@ -571,49 +449,8 @@
           <w:b/>
           <w:bCs/>
         </w:rPr>
-        <w:t xml:space="preserve">Added a picture directly to the </w:t>
-      </w:r>
-      <w:proofErr w:type="spellStart"/>
-      <w:r>
-        <w:rPr>
-          <w:b/>
-          <w:bCs/>
-        </w:rPr>
-        <w:t>AboutTheTeam</w:t>
-      </w:r>
-      <w:proofErr w:type="spellEnd"/>
-      <w:r>
-        <w:rPr>
-          <w:b/>
-          <w:bCs/>
-        </w:rPr>
-        <w:t xml:space="preserve"> file on GitHub to the i</w:t>
-      </w:r>
-      <w:proofErr w:type="spellStart"/>
-      <w:r>
-        <w:rPr>
-          <w:b/>
-          <w:bCs/>
-        </w:rPr>
-        <w:t>nna_branch</w:t>
-      </w:r>
-      <w:proofErr w:type="spellEnd"/>
-      <w:r>
-        <w:rPr>
-          <w:b/>
-          <w:bCs/>
-        </w:rPr>
-        <w:t xml:space="preserve"> branch, after that pull request was </w:t>
-      </w:r>
-      <w:proofErr w:type="gramStart"/>
-      <w:r>
-        <w:rPr>
-          <w:b/>
-          <w:bCs/>
-        </w:rPr>
-        <w:t>executed</w:t>
-      </w:r>
-      <w:proofErr w:type="gramEnd"/>
+        <w:t>Added a picture directly to the AboutTheTeam file on GitHub to the inna_branch branch, after that pull request was executed</w:t>
+      </w:r>
     </w:p>
     <w:p>
       <w:pPr>
@@ -627,6 +464,7 @@
         <w:rPr>
           <w:b/>
           <w:bCs/>
+          <w:noProof/>
         </w:rPr>
         <w:lastRenderedPageBreak/>
         <w:drawing>
@@ -683,33 +521,8 @@
           <w:b/>
           <w:bCs/>
         </w:rPr>
-        <w:t xml:space="preserve">Added text to the </w:t>
-      </w:r>
-      <w:proofErr w:type="spellStart"/>
-      <w:r>
-        <w:rPr>
-          <w:b/>
-          <w:bCs/>
-        </w:rPr>
-        <w:t>AboutTheTeam</w:t>
-      </w:r>
-      <w:proofErr w:type="spellEnd"/>
-      <w:r>
-        <w:rPr>
-          <w:b/>
-          <w:bCs/>
-        </w:rPr>
-        <w:t xml:space="preserve"> file, changes were committed and </w:t>
-      </w:r>
-      <w:proofErr w:type="gramStart"/>
-      <w:r>
-        <w:rPr>
-          <w:b/>
-          <w:bCs/>
-        </w:rPr>
-        <w:t>pushed</w:t>
-      </w:r>
-      <w:proofErr w:type="gramEnd"/>
+        <w:t>Added text to the AboutTheTeam file, changes were committed and pushed</w:t>
+      </w:r>
     </w:p>
     <w:p>
       <w:pPr>
@@ -723,6 +536,7 @@
         <w:rPr>
           <w:b/>
           <w:bCs/>
+          <w:noProof/>
         </w:rPr>
         <w:drawing>
           <wp:inline distT="0" distB="0" distL="0" distR="0" wp14:anchorId="157091D0" wp14:editId="708DA902">
@@ -778,47 +592,8 @@
           <w:b/>
           <w:bCs/>
         </w:rPr>
-        <w:t xml:space="preserve">Added </w:t>
-      </w:r>
-      <w:r>
-        <w:rPr>
-          <w:b/>
-          <w:bCs/>
-        </w:rPr>
-        <w:t>emoji</w:t>
-      </w:r>
-      <w:r>
-        <w:rPr>
-          <w:b/>
-          <w:bCs/>
-        </w:rPr>
-        <w:t xml:space="preserve"> to the </w:t>
-      </w:r>
-      <w:proofErr w:type="spellStart"/>
-      <w:r>
-        <w:rPr>
-          <w:b/>
-          <w:bCs/>
-        </w:rPr>
-        <w:t>AboutTheTeam</w:t>
-      </w:r>
-      <w:proofErr w:type="spellEnd"/>
-      <w:r>
-        <w:rPr>
-          <w:b/>
-          <w:bCs/>
-        </w:rPr>
-        <w:t xml:space="preserve"> file, changes were committed and </w:t>
-      </w:r>
-      <w:proofErr w:type="gramStart"/>
-      <w:r>
-        <w:rPr>
-          <w:b/>
-          <w:bCs/>
-        </w:rPr>
-        <w:t>pushed</w:t>
-      </w:r>
-      <w:proofErr w:type="gramEnd"/>
+        <w:t>Added emoji to the AboutTheTeam file, changes were committed and pushed</w:t>
+      </w:r>
     </w:p>
     <w:p>
       <w:pPr>
@@ -842,6 +617,7 @@
         <w:rPr>
           <w:b/>
           <w:bCs/>
+          <w:noProof/>
         </w:rPr>
         <w:drawing>
           <wp:inline distT="0" distB="0" distL="0" distR="0" wp14:anchorId="24331189" wp14:editId="47F4938A">
@@ -906,23 +682,7 @@
           <w:b/>
           <w:bCs/>
         </w:rPr>
-        <w:t xml:space="preserve">Merged </w:t>
-      </w:r>
-      <w:proofErr w:type="spellStart"/>
-      <w:r>
-        <w:rPr>
-          <w:b/>
-          <w:bCs/>
-        </w:rPr>
-        <w:t>inna_branch</w:t>
-      </w:r>
-      <w:proofErr w:type="spellEnd"/>
-      <w:r>
-        <w:rPr>
-          <w:b/>
-          <w:bCs/>
-        </w:rPr>
-        <w:t xml:space="preserve"> to main in GitHub</w:t>
+        <w:t>Merged inna_branch to main in GitHub</w:t>
       </w:r>
     </w:p>
     <w:p>
@@ -937,6 +697,7 @@
         <w:rPr>
           <w:b/>
           <w:bCs/>
+          <w:noProof/>
         </w:rPr>
         <w:drawing>
           <wp:inline distT="0" distB="0" distL="0" distR="0" wp14:anchorId="5C1B5510" wp14:editId="2FD7C36F">
@@ -963,6 +724,157 @@
                     <a:xfrm>
                       <a:off x="0" y="0"/>
                       <a:ext cx="5731510" cy="3501390"/>
+                    </a:xfrm>
+                    <a:prstGeom prst="rect">
+                      <a:avLst/>
+                    </a:prstGeom>
+                  </pic:spPr>
+                </pic:pic>
+              </a:graphicData>
+            </a:graphic>
+          </wp:inline>
+        </w:drawing>
+      </w:r>
+    </w:p>
+    <w:p>
+      <w:pPr>
+        <w:ind w:left="426"/>
+        <w:rPr>
+          <w:b/>
+          <w:bCs/>
+        </w:rPr>
+      </w:pPr>
+    </w:p>
+    <w:p>
+      <w:pPr>
+        <w:pStyle w:val="ListParagraph"/>
+        <w:numPr>
+          <w:ilvl w:val="0"/>
+          <w:numId w:val="2"/>
+        </w:numPr>
+        <w:rPr>
+          <w:b/>
+          <w:bCs/>
+        </w:rPr>
+      </w:pPr>
+      <w:r>
+        <w:rPr>
+          <w:b/>
+          <w:bCs/>
+        </w:rPr>
+        <w:t>A new file Inna_Workflow.docx is added, change was committed and pushed. A new file appeared in the branch inna_branch on GitHub:</w:t>
+      </w:r>
+    </w:p>
+    <w:p>
+      <w:pPr>
+        <w:pStyle w:val="ListParagraph"/>
+        <w:rPr>
+          <w:b/>
+          <w:bCs/>
+        </w:rPr>
+      </w:pPr>
+    </w:p>
+    <w:p>
+      <w:pPr>
+        <w:pStyle w:val="ListParagraph"/>
+        <w:ind w:left="0"/>
+        <w:rPr>
+          <w:b/>
+          <w:bCs/>
+        </w:rPr>
+      </w:pPr>
+      <w:r>
+        <w:rPr>
+          <w:b/>
+          <w:bCs/>
+        </w:rPr>
+        <w:lastRenderedPageBreak/>
+        <w:drawing>
+          <wp:inline distT="0" distB="0" distL="0" distR="0" wp14:anchorId="5884D4E6" wp14:editId="3D298BA9">
+            <wp:extent cx="6645910" cy="4080510"/>
+            <wp:effectExtent l="0" t="0" r="2540" b="0"/>
+            <wp:docPr id="11689005" name="Picture 1" descr="A screenshot of a computer program&#10;&#10;Description automatically generated"/>
+            <wp:cNvGraphicFramePr>
+              <a:graphicFrameLocks xmlns:a="http://schemas.openxmlformats.org/drawingml/2006/main" noChangeAspect="1"/>
+            </wp:cNvGraphicFramePr>
+            <a:graphic xmlns:a="http://schemas.openxmlformats.org/drawingml/2006/main">
+              <a:graphicData uri="http://schemas.openxmlformats.org/drawingml/2006/picture">
+                <pic:pic xmlns:pic="http://schemas.openxmlformats.org/drawingml/2006/picture">
+                  <pic:nvPicPr>
+                    <pic:cNvPr id="11689005" name="Picture 1" descr="A screenshot of a computer program&#10;&#10;Description automatically generated"/>
+                    <pic:cNvPicPr/>
+                  </pic:nvPicPr>
+                  <pic:blipFill>
+                    <a:blip r:embed="rId13"/>
+                    <a:stretch>
+                      <a:fillRect/>
+                    </a:stretch>
+                  </pic:blipFill>
+                  <pic:spPr>
+                    <a:xfrm>
+                      <a:off x="0" y="0"/>
+                      <a:ext cx="6645910" cy="4080510"/>
+                    </a:xfrm>
+                    <a:prstGeom prst="rect">
+                      <a:avLst/>
+                    </a:prstGeom>
+                  </pic:spPr>
+                </pic:pic>
+              </a:graphicData>
+            </a:graphic>
+          </wp:inline>
+        </w:drawing>
+      </w:r>
+    </w:p>
+    <w:p>
+      <w:pPr>
+        <w:pStyle w:val="ListParagraph"/>
+        <w:ind w:left="0"/>
+        <w:rPr>
+          <w:b/>
+          <w:bCs/>
+        </w:rPr>
+      </w:pPr>
+    </w:p>
+    <w:p>
+      <w:pPr>
+        <w:pStyle w:val="ListParagraph"/>
+        <w:ind w:left="0"/>
+        <w:rPr>
+          <w:b/>
+          <w:bCs/>
+        </w:rPr>
+      </w:pPr>
+      <w:r>
+        <w:rPr>
+          <w:b/>
+          <w:bCs/>
+        </w:rPr>
+        <w:drawing>
+          <wp:inline distT="0" distB="0" distL="0" distR="0" wp14:anchorId="197A6D89" wp14:editId="46542F94">
+            <wp:extent cx="6645910" cy="3124835"/>
+            <wp:effectExtent l="0" t="0" r="2540" b="0"/>
+            <wp:docPr id="2017779484" name="Picture 1" descr="A screenshot of a computer&#10;&#10;Description automatically generated"/>
+            <wp:cNvGraphicFramePr>
+              <a:graphicFrameLocks xmlns:a="http://schemas.openxmlformats.org/drawingml/2006/main" noChangeAspect="1"/>
+            </wp:cNvGraphicFramePr>
+            <a:graphic xmlns:a="http://schemas.openxmlformats.org/drawingml/2006/main">
+              <a:graphicData uri="http://schemas.openxmlformats.org/drawingml/2006/picture">
+                <pic:pic xmlns:pic="http://schemas.openxmlformats.org/drawingml/2006/picture">
+                  <pic:nvPicPr>
+                    <pic:cNvPr id="2017779484" name="Picture 1" descr="A screenshot of a computer&#10;&#10;Description automatically generated"/>
+                    <pic:cNvPicPr/>
+                  </pic:nvPicPr>
+                  <pic:blipFill>
+                    <a:blip r:embed="rId14"/>
+                    <a:stretch>
+                      <a:fillRect/>
+                    </a:stretch>
+                  </pic:blipFill>
+                  <pic:spPr>
+                    <a:xfrm>
+                      <a:off x="0" y="0"/>
+                      <a:ext cx="6645910" cy="3124835"/>
                     </a:xfrm>
                     <a:prstGeom prst="rect">
                       <a:avLst/>

</xml_diff>